<commit_message>
Update Commands document and Class Diagram
</commit_message>
<xml_diff>
--- a/src/Commands.docx
+++ b/src/Commands.docx
@@ -94,116 +94,77 @@
           <w:b/>
           <w:bCs/>
         </w:rPr>
-        <w:t>move_</w:t>
-      </w:r>
-      <w:r>
-        <w:rPr>
-          <w:b/>
-          <w:bCs/>
-        </w:rPr>
-        <w:t>e</w:t>
-      </w:r>
-      <w:r>
-        <w:rPr>
-          <w:b/>
-          <w:bCs/>
-        </w:rPr>
-        <w:br/>
-      </w:r>
-      <w:r>
-        <w:t xml:space="preserve">Moves player </w:t>
-      </w:r>
-      <w:r>
-        <w:t>east</w:t>
-      </w:r>
-      <w:r>
-        <w:t xml:space="preserve"> (only works if state = moving)</w:t>
-      </w:r>
-    </w:p>
-    <w:p>
-      <w:pPr>
-        <w:pStyle w:val="ListParagraph"/>
-        <w:numPr>
-          <w:ilvl w:val="0"/>
-          <w:numId w:val="1"/>
-        </w:numPr>
-        <w:rPr>
-          <w:b/>
-          <w:bCs/>
-        </w:rPr>
-      </w:pPr>
-      <w:r>
-        <w:rPr>
-          <w:b/>
-          <w:bCs/>
-        </w:rPr>
-        <w:t>move_</w:t>
-      </w:r>
-      <w:r>
-        <w:rPr>
-          <w:b/>
-          <w:bCs/>
-        </w:rPr>
-        <w:t>s</w:t>
-      </w:r>
-      <w:r>
-        <w:rPr>
-          <w:b/>
-          <w:bCs/>
-        </w:rPr>
-        <w:br/>
-      </w:r>
-      <w:r>
-        <w:t xml:space="preserve">Moves player </w:t>
-      </w:r>
-      <w:r>
-        <w:t>south</w:t>
-      </w:r>
-      <w:r>
-        <w:t xml:space="preserve"> (only works if state = moving)</w:t>
-      </w:r>
-    </w:p>
-    <w:p>
-      <w:pPr>
-        <w:pStyle w:val="ListParagraph"/>
-        <w:numPr>
-          <w:ilvl w:val="0"/>
-          <w:numId w:val="1"/>
-        </w:numPr>
-        <w:rPr>
-          <w:b/>
-          <w:bCs/>
-        </w:rPr>
-      </w:pPr>
-      <w:r>
-        <w:rPr>
-          <w:b/>
-          <w:bCs/>
-        </w:rPr>
-        <w:t>move_</w:t>
-      </w:r>
-      <w:r>
-        <w:rPr>
-          <w:b/>
-          <w:bCs/>
-        </w:rPr>
-        <w:t>w</w:t>
-      </w:r>
-      <w:r>
-        <w:rPr>
-          <w:b/>
-          <w:bCs/>
-        </w:rPr>
-        <w:br/>
-      </w:r>
-      <w:r>
-        <w:t xml:space="preserve">Moves player </w:t>
-      </w:r>
-      <w:r>
-        <w:t>west</w:t>
-      </w:r>
-      <w:r>
-        <w:t xml:space="preserve"> (only works if state = moving)</w:t>
+        <w:t>move_e</w:t>
+      </w:r>
+      <w:r>
+        <w:rPr>
+          <w:b/>
+          <w:bCs/>
+        </w:rPr>
+        <w:br/>
+      </w:r>
+      <w:r>
+        <w:t>Moves player east (only works if state = moving)</w:t>
+      </w:r>
+    </w:p>
+    <w:p>
+      <w:pPr>
+        <w:pStyle w:val="ListParagraph"/>
+        <w:numPr>
+          <w:ilvl w:val="0"/>
+          <w:numId w:val="1"/>
+        </w:numPr>
+        <w:rPr>
+          <w:b/>
+          <w:bCs/>
+        </w:rPr>
+      </w:pPr>
+      <w:r>
+        <w:rPr>
+          <w:b/>
+          <w:bCs/>
+        </w:rPr>
+        <w:t>move_s</w:t>
+      </w:r>
+      <w:r>
+        <w:rPr>
+          <w:b/>
+          <w:bCs/>
+        </w:rPr>
+        <w:br/>
+      </w:r>
+      <w:r>
+        <w:t>Moves player south (only works if state = moving)</w:t>
+      </w:r>
+    </w:p>
+    <w:p>
+      <w:pPr>
+        <w:pStyle w:val="ListParagraph"/>
+        <w:numPr>
+          <w:ilvl w:val="0"/>
+          <w:numId w:val="1"/>
+        </w:numPr>
+        <w:rPr>
+          <w:b/>
+          <w:bCs/>
+        </w:rPr>
+      </w:pPr>
+      <w:r>
+        <w:rPr>
+          <w:b/>
+          <w:bCs/>
+        </w:rPr>
+        <w:t>move_w</w:t>
+      </w:r>
+      <w:r>
+        <w:rPr>
+          <w:b/>
+          <w:bCs/>
+        </w:rPr>
+        <w:br/>
+      </w:r>
+      <w:r>
+        <w:t>Moves player west (only works if state = moving)</w:t>
       </w:r>
     </w:p>
     <w:p>
@@ -227,10 +188,7 @@
       </w:r>
       <w:r>
         <w:br/>
-        <w:t xml:space="preserve">Player cowers, gaining 3 health </w:t>
-      </w:r>
-      <w:r>
-        <w:t>(only works if state = moving)</w:t>
+        <w:t>Player cowers, gaining 3 health (only works if state = moving)</w:t>
       </w:r>
     </w:p>
     <w:p>
@@ -511,34 +469,17 @@
         <w:rPr>
           <w:b/>
           <w:bCs/>
+        </w:rPr>
+        <w:t>t</w:t>
+      </w:r>
+      <w:r>
+        <w:rPr>
+          <w:b/>
+          <w:bCs/>
           <w:i/>
           <w:iCs/>
         </w:rPr>
-        <w:t>filename type</w:t>
-      </w:r>
-      <w:r>
-        <w:br/>
-        <w:t>Saves current game state into filename provided of type (pickle or shelve)</w:t>
-      </w:r>
-    </w:p>
-    <w:p>
-      <w:pPr>
-        <w:pStyle w:val="ListParagraph"/>
-        <w:numPr>
-          <w:ilvl w:val="0"/>
-          <w:numId w:val="1"/>
-        </w:numPr>
-        <w:rPr>
-          <w:b/>
-          <w:bCs/>
-        </w:rPr>
-      </w:pPr>
-      <w:r>
-        <w:rPr>
-          <w:b/>
-          <w:bCs/>
-        </w:rPr>
-        <w:t xml:space="preserve">load </w:t>
+        <w:t>ype</w:t>
       </w:r>
       <w:r>
         <w:rPr>
@@ -547,11 +488,113 @@
           <w:i/>
           <w:iCs/>
         </w:rPr>
-        <w:t>filename type</w:t>
+        <w:t xml:space="preserve"> filename(optional)</w:t>
+      </w:r>
+      <w:r>
+        <w:br/>
+        <w:t>Saves current game state into filename provided of type (pickle or shelve)</w:t>
+      </w:r>
+    </w:p>
+    <w:p>
+      <w:pPr>
+        <w:pStyle w:val="ListParagraph"/>
+        <w:numPr>
+          <w:ilvl w:val="0"/>
+          <w:numId w:val="1"/>
+        </w:numPr>
+        <w:rPr>
+          <w:b/>
+          <w:bCs/>
+        </w:rPr>
+      </w:pPr>
+      <w:r>
+        <w:rPr>
+          <w:b/>
+          <w:bCs/>
+        </w:rPr>
+        <w:t xml:space="preserve">load </w:t>
+      </w:r>
+      <w:r>
+        <w:rPr>
+          <w:b/>
+          <w:bCs/>
+          <w:i/>
+          <w:iCs/>
+        </w:rPr>
+        <w:t>type</w:t>
+      </w:r>
+      <w:r>
+        <w:rPr>
+          <w:b/>
+          <w:bCs/>
+          <w:i/>
+          <w:iCs/>
+        </w:rPr>
+        <w:t xml:space="preserve"> filename(optional)</w:t>
       </w:r>
       <w:r>
         <w:br/>
         <w:t>Loads game state into current game with filename and type provided (pickle or shelve)</w:t>
+      </w:r>
+    </w:p>
+    <w:p>
+      <w:pPr>
+        <w:pStyle w:val="ListParagraph"/>
+        <w:numPr>
+          <w:ilvl w:val="0"/>
+          <w:numId w:val="1"/>
+        </w:numPr>
+        <w:rPr>
+          <w:b/>
+          <w:bCs/>
+        </w:rPr>
+      </w:pPr>
+      <w:r>
+        <w:rPr>
+          <w:b/>
+          <w:bCs/>
+        </w:rPr>
+        <w:t>save_db</w:t>
+      </w:r>
+      <w:r>
+        <w:rPr>
+          <w:b/>
+          <w:bCs/>
+        </w:rPr>
+        <w:br/>
+      </w:r>
+      <w:r>
+        <w:t>Saves current game state to database</w:t>
+      </w:r>
+    </w:p>
+    <w:p>
+      <w:pPr>
+        <w:pStyle w:val="ListParagraph"/>
+        <w:numPr>
+          <w:ilvl w:val="0"/>
+          <w:numId w:val="1"/>
+        </w:numPr>
+        <w:rPr>
+          <w:b/>
+          <w:bCs/>
+        </w:rPr>
+      </w:pPr>
+      <w:r>
+        <w:rPr>
+          <w:b/>
+          <w:bCs/>
+        </w:rPr>
+        <w:t>load_db</w:t>
+      </w:r>
+      <w:r>
+        <w:rPr>
+          <w:b/>
+          <w:bCs/>
+        </w:rPr>
+        <w:br/>
+      </w:r>
+      <w:r>
+        <w:t>Loads current game state from database</w:t>
       </w:r>
     </w:p>
     <w:p>

</xml_diff>